<commit_message>
Refactor usecase formatting and add new usecases
</commit_message>
<xml_diff>
--- a/prj_1/Usecase 명세.docx
+++ b/prj_1/Usecase 명세.docx
@@ -1,6 +1,6 @@
 
 <file path=word/document.xml><?xml version="1.0" encoding="utf-8"?>
-<w:document xmlns:wpc="http://schemas.microsoft.com/office/word/2010/wordprocessingCanvas" xmlns:cx="http://schemas.microsoft.com/office/drawing/2014/chartex" xmlns:cx1="http://schemas.microsoft.com/office/drawing/2015/9/8/chartex" xmlns:cx2="http://schemas.microsoft.com/office/drawing/2015/10/21/chartex" xmlns:cx3="http://schemas.microsoft.com/office/drawing/2016/5/9/chartex" xmlns:cx4="http://schemas.microsoft.com/office/drawing/2016/5/10/chartex" xmlns:cx5="http://schemas.microsoft.com/office/drawing/2016/5/11/chartex" xmlns:cx6="http://schemas.microsoft.com/office/drawing/2016/5/12/chartex" xmlns:cx7="http://schemas.microsoft.com/office/drawing/2016/5/13/chartex" xmlns:cx8="http://schemas.microsoft.com/office/drawing/2016/5/14/chartex" xmlns:mc="http://schemas.openxmlformats.org/markup-compatibility/2006" xmlns:aink="http://schemas.microsoft.com/office/drawing/2016/ink" xmlns:am3d="http://schemas.microsoft.com/office/drawing/2017/model3d" xmlns:o="urn:schemas-microsoft-com:office:office" xmlns:oel="http://schemas.microsoft.com/office/2019/extlst" xmlns:r="http://schemas.openxmlformats.org/officeDocument/2006/relationships" xmlns:m="http://schemas.openxmlformats.org/officeDocument/2006/math" xmlns:v="urn:schemas-microsoft-com:vml" xmlns:wp14="http://schemas.microsoft.com/office/word/2010/wordprocessingDrawing" xmlns:wp="http://schemas.openxmlformats.org/drawingml/2006/wordprocessingDrawing" xmlns:w10="urn:schemas-microsoft-com:office:word" xmlns:w="http://schemas.openxmlformats.org/wordprocessingml/2006/main" xmlns:w14="http://schemas.microsoft.com/office/word/2010/wordml" xmlns:w15="http://schemas.microsoft.com/office/word/2012/wordml" xmlns:w16cex="http://schemas.microsoft.com/office/word/2018/wordml/cex" xmlns:w16cid="http://schemas.microsoft.com/office/word/2016/wordml/cid" xmlns:w16="http://schemas.microsoft.com/office/word/2018/wordml" xmlns:w16du="http://schemas.microsoft.com/office/word/2023/wordml/word16du" xmlns:w16sdtdh="http://schemas.microsoft.com/office/word/2020/wordml/sdtdatahash" xmlns:w16se="http://schemas.microsoft.com/office/word/2015/wordml/symex" xmlns:wpg="http://schemas.microsoft.com/office/word/2010/wordprocessingGroup" xmlns:wpi="http://schemas.microsoft.com/office/word/2010/wordprocessingInk" xmlns:wne="http://schemas.microsoft.com/office/word/2006/wordml" xmlns:wps="http://schemas.microsoft.com/office/word/2010/wordprocessingShape" mc:Ignorable="w14 w15 w16se w16cid w16 w16cex w16sdtdh w16du wp14">
+<w:document xmlns:wpc="http://schemas.microsoft.com/office/word/2010/wordprocessingCanvas" xmlns:cx="http://schemas.microsoft.com/office/drawing/2014/chartex" xmlns:mc="http://schemas.openxmlformats.org/markup-compatibility/2006" xmlns:o="urn:schemas-microsoft-com:office:office" xmlns:r="http://schemas.openxmlformats.org/officeDocument/2006/relationships" xmlns:m="http://schemas.openxmlformats.org/officeDocument/2006/math" xmlns:v="urn:schemas-microsoft-com:vml" xmlns:wp14="http://schemas.microsoft.com/office/word/2010/wordprocessingDrawing" xmlns:wp="http://schemas.openxmlformats.org/drawingml/2006/wordprocessingDrawing" xmlns:w10="urn:schemas-microsoft-com:office:word" xmlns:w="http://schemas.openxmlformats.org/wordprocessingml/2006/main" xmlns:w14="http://schemas.microsoft.com/office/word/2010/wordml" xmlns:w15="http://schemas.microsoft.com/office/word/2012/wordml" xmlns:w16se="http://schemas.microsoft.com/office/word/2015/wordml/symex" xmlns:wpg="http://schemas.microsoft.com/office/word/2010/wordprocessingGroup" xmlns:wpi="http://schemas.microsoft.com/office/word/2010/wordprocessingInk" xmlns:wne="http://schemas.microsoft.com/office/word/2006/wordml" xmlns:wps="http://schemas.microsoft.com/office/word/2010/wordprocessingShape" mc:Ignorable="w14 w15 w16se wp14">
   <w:body>
     <w:p>
       <w:pPr>
@@ -2773,7 +2773,7 @@
         <w:spacing w:after="0" w:line="384" w:lineRule="auto"/>
         <w:textAlignment w:val="baseline"/>
         <w:rPr>
-          <w:rFonts w:ascii="새굴림" w:eastAsia="새굴림" w:hAnsi="새굴림" w:cs="굴림" w:hint="eastAsia"/>
+          <w:rFonts w:ascii="새굴림" w:eastAsia="새굴림" w:hAnsi="새굴림" w:cs="굴림"/>
           <w:color w:val="000000"/>
           <w:kern w:val="0"/>
           <w:szCs w:val="20"/>
@@ -3189,7 +3189,7 @@
               <w:spacing w:after="0" w:line="384" w:lineRule="auto"/>
               <w:textAlignment w:val="baseline"/>
               <w:rPr>
-                <w:rFonts w:ascii="새굴림" w:eastAsia="새굴림" w:hAnsi="새굴림" w:cs="굴림" w:hint="eastAsia"/>
+                <w:rFonts w:ascii="새굴림" w:eastAsia="새굴림" w:hAnsi="새굴림" w:cs="굴림"/>
                 <w:color w:val="000000"/>
                 <w:kern w:val="0"/>
                 <w:szCs w:val="20"/>
@@ -3611,7 +3611,7 @@
               <w:spacing w:after="0" w:line="384" w:lineRule="auto"/>
               <w:textAlignment w:val="baseline"/>
               <w:rPr>
-                <w:rFonts w:ascii="새굴림" w:eastAsia="새굴림" w:hAnsi="새굴림" w:cs="굴림" w:hint="eastAsia"/>
+                <w:rFonts w:ascii="새굴림" w:eastAsia="새굴림" w:hAnsi="새굴림" w:cs="굴림"/>
                 <w:color w:val="000000"/>
                 <w:kern w:val="0"/>
                 <w:szCs w:val="20"/>
@@ -4190,7 +4190,7 @@
         <w:spacing w:after="0" w:line="384" w:lineRule="auto"/>
         <w:textAlignment w:val="baseline"/>
         <w:rPr>
-          <w:rFonts w:ascii="새굴림" w:eastAsia="새굴림" w:hAnsi="새굴림" w:cs="굴림" w:hint="eastAsia"/>
+          <w:rFonts w:ascii="새굴림" w:eastAsia="새굴림" w:hAnsi="새굴림" w:cs="굴림"/>
           <w:color w:val="000000"/>
           <w:kern w:val="0"/>
           <w:szCs w:val="20"/>
@@ -4631,7 +4631,7 @@
               <w:spacing w:after="0" w:line="384" w:lineRule="auto"/>
               <w:textAlignment w:val="baseline"/>
               <w:rPr>
-                <w:rFonts w:ascii="새굴림" w:eastAsia="새굴림" w:hAnsi="새굴림" w:cs="굴림" w:hint="eastAsia"/>
+                <w:rFonts w:ascii="새굴림" w:eastAsia="새굴림" w:hAnsi="새굴림" w:cs="굴림"/>
                 <w:color w:val="000000"/>
                 <w:kern w:val="0"/>
                 <w:szCs w:val="20"/>
@@ -4721,7 +4721,7 @@
               <w:spacing w:after="0" w:line="384" w:lineRule="auto"/>
               <w:textAlignment w:val="baseline"/>
               <w:rPr>
-                <w:rFonts w:ascii="새굴림" w:eastAsia="새굴림" w:hAnsi="새굴림" w:cs="굴림" w:hint="eastAsia"/>
+                <w:rFonts w:ascii="새굴림" w:eastAsia="새굴림" w:hAnsi="새굴림" w:cs="굴림"/>
                 <w:color w:val="000000"/>
                 <w:kern w:val="0"/>
                 <w:szCs w:val="20"/>
@@ -4806,7 +4806,7 @@
               <w:spacing w:after="0" w:line="384" w:lineRule="auto"/>
               <w:textAlignment w:val="baseline"/>
               <w:rPr>
-                <w:rFonts w:ascii="새굴림" w:eastAsia="새굴림" w:hAnsi="새굴림" w:cs="굴림" w:hint="eastAsia"/>
+                <w:rFonts w:ascii="새굴림" w:eastAsia="새굴림" w:hAnsi="새굴림" w:cs="굴림"/>
                 <w:color w:val="000000"/>
                 <w:kern w:val="0"/>
                 <w:szCs w:val="20"/>
@@ -4911,7 +4911,7 @@
               <w:jc w:val="center"/>
               <w:textAlignment w:val="baseline"/>
               <w:rPr>
-                <w:rFonts w:ascii="새굴림" w:eastAsia="새굴림" w:hAnsi="새굴림" w:cs="굴림" w:hint="eastAsia"/>
+                <w:rFonts w:ascii="새굴림" w:eastAsia="새굴림" w:hAnsi="새굴림" w:cs="굴림"/>
                 <w:color w:val="000000"/>
                 <w:kern w:val="0"/>
                 <w:szCs w:val="20"/>
@@ -5071,7 +5071,7 @@
               <w:spacing w:after="0" w:line="384" w:lineRule="auto"/>
               <w:textAlignment w:val="baseline"/>
               <w:rPr>
-                <w:rFonts w:ascii="새굴림" w:eastAsia="새굴림" w:hAnsi="새굴림" w:cs="굴림" w:hint="eastAsia"/>
+                <w:rFonts w:ascii="새굴림" w:eastAsia="새굴림" w:hAnsi="새굴림" w:cs="굴림"/>
                 <w:color w:val="000000"/>
                 <w:kern w:val="0"/>
                 <w:szCs w:val="20"/>
@@ -5214,7 +5214,7 @@
               <w:spacing w:after="0" w:line="384" w:lineRule="auto"/>
               <w:textAlignment w:val="baseline"/>
               <w:rPr>
-                <w:rFonts w:ascii="새굴림" w:eastAsia="새굴림" w:hAnsi="새굴림" w:cs="굴림" w:hint="eastAsia"/>
+                <w:rFonts w:ascii="새굴림" w:eastAsia="새굴림" w:hAnsi="새굴림" w:cs="굴림"/>
                 <w:color w:val="000000"/>
                 <w:kern w:val="0"/>
                 <w:szCs w:val="20"/>
@@ -5296,7 +5296,7 @@
               <w:spacing w:after="0" w:line="384" w:lineRule="auto"/>
               <w:textAlignment w:val="baseline"/>
               <w:rPr>
-                <w:rFonts w:ascii="새굴림" w:eastAsia="새굴림" w:hAnsi="새굴림" w:cs="굴림" w:hint="eastAsia"/>
+                <w:rFonts w:ascii="새굴림" w:eastAsia="새굴림" w:hAnsi="새굴림" w:cs="굴림"/>
                 <w:color w:val="000000"/>
                 <w:kern w:val="0"/>
                 <w:szCs w:val="20"/>
@@ -5431,6 +5431,18 @@
         </w:tc>
       </w:tr>
     </w:tbl>
+    <w:p>
+      <w:pPr>
+        <w:spacing w:after="0" w:line="384" w:lineRule="auto"/>
+        <w:textAlignment w:val="baseline"/>
+        <w:rPr>
+          <w:rFonts w:ascii="새굴림" w:eastAsia="새굴림" w:hAnsi="새굴림" w:cs="굴림"/>
+          <w:color w:val="000000"/>
+          <w:kern w:val="0"/>
+          <w:szCs w:val="20"/>
+        </w:rPr>
+      </w:pPr>
+    </w:p>
     <w:p>
       <w:pPr>
         <w:spacing w:after="0" w:line="384" w:lineRule="auto"/>
@@ -5461,6 +5473,7 @@
           <w:kern w:val="0"/>
           <w:szCs w:val="20"/>
         </w:rPr>
+        <w:lastRenderedPageBreak/>
         <w:t>5</w:t>
       </w:r>
       <w:r>
@@ -5530,7 +5543,6 @@
                 <w:kern w:val="0"/>
                 <w:szCs w:val="20"/>
               </w:rPr>
-              <w:lastRenderedPageBreak/>
               <w:t>Use Case</w:t>
             </w:r>
           </w:p>
@@ -5862,7 +5874,7 @@
               <w:spacing w:after="0" w:line="384" w:lineRule="auto"/>
               <w:textAlignment w:val="baseline"/>
               <w:rPr>
-                <w:rFonts w:ascii="새굴림" w:eastAsia="새굴림" w:hAnsi="새굴림" w:cs="굴림" w:hint="eastAsia"/>
+                <w:rFonts w:ascii="새굴림" w:eastAsia="새굴림" w:hAnsi="새굴림" w:cs="굴림"/>
                 <w:color w:val="000000"/>
                 <w:kern w:val="0"/>
                 <w:szCs w:val="20"/>
@@ -5949,7 +5961,7 @@
               <w:ind w:left="0"/>
               <w:textAlignment w:val="baseline"/>
               <w:rPr>
-                <w:rFonts w:ascii="새굴림" w:eastAsia="새굴림" w:hAnsi="새굴림" w:cs="굴림" w:hint="eastAsia"/>
+                <w:rFonts w:ascii="새굴림" w:eastAsia="새굴림" w:hAnsi="새굴림" w:cs="굴림"/>
                 <w:color w:val="000000"/>
                 <w:kern w:val="0"/>
                 <w:szCs w:val="20"/>
@@ -6034,7 +6046,7 @@
               <w:spacing w:after="0" w:line="384" w:lineRule="auto"/>
               <w:textAlignment w:val="baseline"/>
               <w:rPr>
-                <w:rFonts w:ascii="새굴림" w:eastAsia="새굴림" w:hAnsi="새굴림" w:cs="굴림" w:hint="eastAsia"/>
+                <w:rFonts w:ascii="새굴림" w:eastAsia="새굴림" w:hAnsi="새굴림" w:cs="굴림"/>
                 <w:color w:val="000000"/>
                 <w:kern w:val="0"/>
                 <w:szCs w:val="20"/>
@@ -6253,12 +6265,22 @@
               <w:spacing w:after="0" w:line="384" w:lineRule="auto"/>
               <w:textAlignment w:val="baseline"/>
               <w:rPr>
+                <w:rFonts w:ascii="새굴림" w:eastAsia="새굴림" w:hAnsi="새굴림" w:cs="굴림"/>
+                <w:color w:val="000000"/>
+                <w:kern w:val="0"/>
+                <w:szCs w:val="20"/>
+              </w:rPr>
+            </w:pPr>
+            <w:r>
+              <w:rPr>
                 <w:rFonts w:ascii="새굴림" w:eastAsia="새굴림" w:hAnsi="새굴림" w:cs="굴림" w:hint="eastAsia"/>
                 <w:color w:val="000000"/>
                 <w:kern w:val="0"/>
                 <w:szCs w:val="20"/>
               </w:rPr>
-            </w:pPr>
+              <w:t>(1) 리뷰 보기 창에서 편집 버튼을 누른다</w:t>
+            </w:r>
+            <w:proofErr w:type="gramStart"/>
             <w:r>
               <w:rPr>
                 <w:rFonts w:ascii="새굴림" w:eastAsia="새굴림" w:hAnsi="새굴림" w:cs="굴림" w:hint="eastAsia"/>
@@ -6266,17 +6288,7 @@
                 <w:kern w:val="0"/>
                 <w:szCs w:val="20"/>
               </w:rPr>
-              <w:t xml:space="preserve">(1) 리뷰 보기 창에서 편집 버튼을 </w:t>
-            </w:r>
-            <w:proofErr w:type="gramStart"/>
-            <w:r>
-              <w:rPr>
-                <w:rFonts w:ascii="새굴림" w:eastAsia="새굴림" w:hAnsi="새굴림" w:cs="굴림" w:hint="eastAsia"/>
-                <w:color w:val="000000"/>
-                <w:kern w:val="0"/>
-                <w:szCs w:val="20"/>
-              </w:rPr>
-              <w:t>누른다.(</w:t>
+              <w:t>.(</w:t>
             </w:r>
             <w:proofErr w:type="gramEnd"/>
             <w:r>
@@ -6405,7 +6417,7 @@
               <w:spacing w:after="0" w:line="384" w:lineRule="auto"/>
               <w:textAlignment w:val="baseline"/>
               <w:rPr>
-                <w:rFonts w:ascii="새굴림" w:eastAsia="새굴림" w:hAnsi="새굴림" w:cs="굴림" w:hint="eastAsia"/>
+                <w:rFonts w:ascii="새굴림" w:eastAsia="새굴림" w:hAnsi="새굴림" w:cs="굴림"/>
                 <w:color w:val="000000"/>
                 <w:kern w:val="0"/>
                 <w:szCs w:val="20"/>
@@ -6477,7 +6489,7 @@
               <w:spacing w:after="0" w:line="384" w:lineRule="auto"/>
               <w:textAlignment w:val="baseline"/>
               <w:rPr>
-                <w:rFonts w:ascii="새굴림" w:eastAsia="새굴림" w:hAnsi="새굴림" w:cs="굴림" w:hint="eastAsia"/>
+                <w:rFonts w:ascii="새굴림" w:eastAsia="새굴림" w:hAnsi="새굴림" w:cs="굴림"/>
                 <w:color w:val="000000"/>
                 <w:kern w:val="0"/>
                 <w:szCs w:val="20"/>
@@ -6609,7 +6621,7 @@
               <w:spacing w:after="0" w:line="384" w:lineRule="auto"/>
               <w:textAlignment w:val="baseline"/>
               <w:rPr>
-                <w:rFonts w:ascii="새굴림" w:eastAsia="새굴림" w:hAnsi="새굴림" w:cs="굴림" w:hint="eastAsia"/>
+                <w:rFonts w:ascii="새굴림" w:eastAsia="새굴림" w:hAnsi="새굴림" w:cs="굴림"/>
                 <w:color w:val="000000"/>
                 <w:kern w:val="0"/>
                 <w:szCs w:val="20"/>
@@ -6680,7 +6692,7 @@
               <w:spacing w:after="0" w:line="384" w:lineRule="auto"/>
               <w:textAlignment w:val="baseline"/>
               <w:rPr>
-                <w:rFonts w:ascii="새굴림" w:eastAsia="새굴림" w:hAnsi="새굴림" w:cs="굴림" w:hint="eastAsia"/>
+                <w:rFonts w:ascii="새굴림" w:eastAsia="새굴림" w:hAnsi="새굴림" w:cs="굴림"/>
                 <w:color w:val="000000"/>
                 <w:kern w:val="0"/>
                 <w:szCs w:val="20"/>
@@ -6831,12 +6843,30 @@
               <w:spacing w:after="0" w:line="384" w:lineRule="auto"/>
               <w:textAlignment w:val="baseline"/>
               <w:rPr>
+                <w:rFonts w:ascii="새굴림" w:eastAsia="새굴림" w:hAnsi="새굴림" w:cs="굴림"/>
+                <w:color w:val="000000"/>
+                <w:kern w:val="0"/>
+                <w:szCs w:val="20"/>
+              </w:rPr>
+            </w:pPr>
+            <w:r>
+              <w:rPr>
                 <w:rFonts w:ascii="새굴림" w:eastAsia="새굴림" w:hAnsi="새굴림" w:cs="굴림" w:hint="eastAsia"/>
                 <w:color w:val="000000"/>
                 <w:kern w:val="0"/>
                 <w:szCs w:val="20"/>
               </w:rPr>
-            </w:pPr>
+              <w:t xml:space="preserve">(1)-a </w:t>
+            </w:r>
+            <w:r>
+              <w:rPr>
+                <w:rFonts w:ascii="새굴림" w:eastAsia="새굴림" w:hAnsi="새굴림" w:cs="굴림"/>
+                <w:color w:val="000000"/>
+                <w:kern w:val="0"/>
+                <w:szCs w:val="20"/>
+              </w:rPr>
+              <w:t>리</w:t>
+            </w:r>
             <w:r>
               <w:rPr>
                 <w:rFonts w:ascii="새굴림" w:eastAsia="새굴림" w:hAnsi="새굴림" w:cs="굴림" w:hint="eastAsia"/>
@@ -6844,24 +6874,6 @@
                 <w:kern w:val="0"/>
                 <w:szCs w:val="20"/>
               </w:rPr>
-              <w:t xml:space="preserve">(1)-a </w:t>
-            </w:r>
-            <w:r>
-              <w:rPr>
-                <w:rFonts w:ascii="새굴림" w:eastAsia="새굴림" w:hAnsi="새굴림" w:cs="굴림"/>
-                <w:color w:val="000000"/>
-                <w:kern w:val="0"/>
-                <w:szCs w:val="20"/>
-              </w:rPr>
-              <w:t>리</w:t>
-            </w:r>
-            <w:r>
-              <w:rPr>
-                <w:rFonts w:ascii="새굴림" w:eastAsia="새굴림" w:hAnsi="새굴림" w:cs="굴림" w:hint="eastAsia"/>
-                <w:color w:val="000000"/>
-                <w:kern w:val="0"/>
-                <w:szCs w:val="20"/>
-              </w:rPr>
               <w:t>뷰 보기 창에서 삭제 버튼을 누른다.</w:t>
             </w:r>
           </w:p>
@@ -6882,7 +6894,7 @@
               <w:spacing w:after="0" w:line="384" w:lineRule="auto"/>
               <w:textAlignment w:val="baseline"/>
               <w:rPr>
-                <w:rFonts w:ascii="새굴림" w:eastAsia="새굴림" w:hAnsi="새굴림" w:cs="굴림" w:hint="eastAsia"/>
+                <w:rFonts w:ascii="새굴림" w:eastAsia="새굴림" w:hAnsi="새굴림" w:cs="굴림"/>
                 <w:color w:val="000000"/>
                 <w:kern w:val="0"/>
                 <w:szCs w:val="20"/>
@@ -6946,7 +6958,7 @@
               <w:spacing w:after="0" w:line="384" w:lineRule="auto"/>
               <w:textAlignment w:val="baseline"/>
               <w:rPr>
-                <w:rFonts w:ascii="새굴림" w:eastAsia="새굴림" w:hAnsi="새굴림" w:cs="굴림" w:hint="eastAsia"/>
+                <w:rFonts w:ascii="새굴림" w:eastAsia="새굴림" w:hAnsi="새굴림" w:cs="굴림"/>
                 <w:color w:val="000000"/>
                 <w:kern w:val="0"/>
                 <w:szCs w:val="20"/>
@@ -6975,7 +6987,7 @@
               <w:spacing w:after="0" w:line="384" w:lineRule="auto"/>
               <w:textAlignment w:val="baseline"/>
               <w:rPr>
-                <w:rFonts w:ascii="새굴림" w:eastAsia="새굴림" w:hAnsi="새굴림" w:cs="굴림" w:hint="eastAsia"/>
+                <w:rFonts w:ascii="새굴림" w:eastAsia="새굴림" w:hAnsi="새굴림" w:cs="굴림"/>
                 <w:color w:val="000000"/>
                 <w:kern w:val="0"/>
                 <w:szCs w:val="20"/>
@@ -7049,12 +7061,21 @@
               <w:spacing w:after="0" w:line="384" w:lineRule="auto"/>
               <w:textAlignment w:val="baseline"/>
               <w:rPr>
+                <w:rFonts w:ascii="새굴림" w:eastAsia="새굴림" w:hAnsi="새굴림" w:cs="굴림"/>
+                <w:color w:val="000000"/>
+                <w:kern w:val="0"/>
+                <w:szCs w:val="20"/>
+              </w:rPr>
+            </w:pPr>
+            <w:r>
+              <w:rPr>
                 <w:rFonts w:ascii="새굴림" w:eastAsia="새굴림" w:hAnsi="새굴림" w:cs="굴림" w:hint="eastAsia"/>
                 <w:color w:val="000000"/>
                 <w:kern w:val="0"/>
                 <w:szCs w:val="20"/>
               </w:rPr>
-            </w:pPr>
+              <w:t>(</w:t>
+            </w:r>
             <w:r>
               <w:rPr>
                 <w:rFonts w:ascii="새굴림" w:eastAsia="새굴림" w:hAnsi="새굴림" w:cs="굴림" w:hint="eastAsia"/>
@@ -7062,7 +7083,7 @@
                 <w:kern w:val="0"/>
                 <w:szCs w:val="20"/>
               </w:rPr>
-              <w:t>(</w:t>
+              <w:t>1</w:t>
             </w:r>
             <w:r>
               <w:rPr>
@@ -7071,15 +7092,6 @@
                 <w:kern w:val="0"/>
                 <w:szCs w:val="20"/>
               </w:rPr>
-              <w:t>1</w:t>
-            </w:r>
-            <w:r>
-              <w:rPr>
-                <w:rFonts w:ascii="새굴림" w:eastAsia="새굴림" w:hAnsi="새굴림" w:cs="굴림" w:hint="eastAsia"/>
-                <w:color w:val="000000"/>
-                <w:kern w:val="0"/>
-                <w:szCs w:val="20"/>
-              </w:rPr>
               <w:t>) 리뷰 보기 창을 확인한다.</w:t>
             </w:r>
           </w:p>
@@ -7100,7 +7112,7 @@
               <w:spacing w:after="0" w:line="384" w:lineRule="auto"/>
               <w:textAlignment w:val="baseline"/>
               <w:rPr>
-                <w:rFonts w:ascii="새굴림" w:eastAsia="새굴림" w:hAnsi="새굴림" w:cs="굴림" w:hint="eastAsia"/>
+                <w:rFonts w:ascii="새굴림" w:eastAsia="새굴림" w:hAnsi="새굴림" w:cs="굴림"/>
                 <w:color w:val="000000"/>
                 <w:kern w:val="0"/>
                 <w:szCs w:val="20"/>
@@ -7115,7 +7127,7 @@
         <w:spacing w:after="0" w:line="384" w:lineRule="auto"/>
         <w:textAlignment w:val="baseline"/>
         <w:rPr>
-          <w:rFonts w:ascii="새굴림" w:eastAsia="새굴림" w:hAnsi="새굴림" w:cs="굴림" w:hint="eastAsia"/>
+          <w:rFonts w:ascii="새굴림" w:eastAsia="새굴림" w:hAnsi="새굴림" w:cs="굴림"/>
           <w:color w:val="000000"/>
           <w:kern w:val="0"/>
           <w:szCs w:val="20"/>
@@ -7175,7 +7187,7 @@
         </w:trPr>
         <w:tc>
           <w:tcPr>
-            <w:tcW w:w="1976" w:type="dxa"/>
+            <w:tcW w:w="1952" w:type="dxa"/>
             <w:tcBorders>
               <w:top w:val="single" w:sz="2" w:space="0" w:color="000000"/>
               <w:left w:val="single" w:sz="2" w:space="0" w:color="000000"/>
@@ -7215,7 +7227,7 @@
         </w:tc>
         <w:tc>
           <w:tcPr>
-            <w:tcW w:w="8679" w:type="dxa"/>
+            <w:tcW w:w="8508" w:type="dxa"/>
             <w:gridSpan w:val="2"/>
             <w:tcBorders>
               <w:top w:val="single" w:sz="2" w:space="0" w:color="000000"/>
@@ -7261,7 +7273,7 @@
         </w:trPr>
         <w:tc>
           <w:tcPr>
-            <w:tcW w:w="1976" w:type="dxa"/>
+            <w:tcW w:w="1952" w:type="dxa"/>
             <w:tcBorders>
               <w:top w:val="single" w:sz="2" w:space="0" w:color="000000"/>
               <w:left w:val="single" w:sz="2" w:space="0" w:color="000000"/>
@@ -7301,7 +7313,7 @@
         </w:tc>
         <w:tc>
           <w:tcPr>
-            <w:tcW w:w="8679" w:type="dxa"/>
+            <w:tcW w:w="8508" w:type="dxa"/>
             <w:gridSpan w:val="2"/>
             <w:tcBorders>
               <w:top w:val="single" w:sz="2" w:space="0" w:color="000000"/>
@@ -7374,7 +7386,7 @@
         </w:trPr>
         <w:tc>
           <w:tcPr>
-            <w:tcW w:w="1976" w:type="dxa"/>
+            <w:tcW w:w="1952" w:type="dxa"/>
             <w:tcBorders>
               <w:top w:val="single" w:sz="2" w:space="0" w:color="000000"/>
               <w:left w:val="single" w:sz="2" w:space="0" w:color="000000"/>
@@ -7414,7 +7426,7 @@
         </w:tc>
         <w:tc>
           <w:tcPr>
-            <w:tcW w:w="8679" w:type="dxa"/>
+            <w:tcW w:w="8508" w:type="dxa"/>
             <w:gridSpan w:val="2"/>
             <w:tcBorders>
               <w:top w:val="single" w:sz="2" w:space="0" w:color="000000"/>
@@ -7436,7 +7448,7 @@
               <w:spacing w:after="0" w:line="384" w:lineRule="auto"/>
               <w:textAlignment w:val="baseline"/>
               <w:rPr>
-                <w:rFonts w:ascii="새굴림" w:eastAsia="새굴림" w:hAnsi="새굴림" w:cs="굴림" w:hint="eastAsia"/>
+                <w:rFonts w:ascii="새굴림" w:eastAsia="새굴림" w:hAnsi="새굴림" w:cs="굴림"/>
                 <w:color w:val="000000"/>
                 <w:kern w:val="0"/>
                 <w:szCs w:val="20"/>
@@ -7460,7 +7472,7 @@
         </w:trPr>
         <w:tc>
           <w:tcPr>
-            <w:tcW w:w="1976" w:type="dxa"/>
+            <w:tcW w:w="1952" w:type="dxa"/>
             <w:tcBorders>
               <w:top w:val="single" w:sz="2" w:space="0" w:color="000000"/>
               <w:left w:val="single" w:sz="2" w:space="0" w:color="000000"/>
@@ -7500,7 +7512,7 @@
         </w:tc>
         <w:tc>
           <w:tcPr>
-            <w:tcW w:w="8679" w:type="dxa"/>
+            <w:tcW w:w="8508" w:type="dxa"/>
             <w:gridSpan w:val="2"/>
             <w:tcBorders>
               <w:top w:val="single" w:sz="2" w:space="0" w:color="000000"/>
@@ -7522,12 +7534,21 @@
               <w:spacing w:after="0" w:line="384" w:lineRule="auto"/>
               <w:textAlignment w:val="baseline"/>
               <w:rPr>
-                <w:rFonts w:ascii="새굴림" w:eastAsia="새굴림" w:hAnsi="새굴림" w:cs="굴림"/>
-                <w:color w:val="000000"/>
-                <w:kern w:val="0"/>
-                <w:szCs w:val="20"/>
-              </w:rPr>
-            </w:pPr>
+                <w:rFonts w:ascii="새굴림" w:eastAsia="새굴림" w:hAnsi="새굴림" w:cs="굴림" w:hint="eastAsia"/>
+                <w:color w:val="000000"/>
+                <w:kern w:val="0"/>
+                <w:szCs w:val="20"/>
+              </w:rPr>
+            </w:pPr>
+            <w:r>
+              <w:rPr>
+                <w:rFonts w:ascii="새굴림" w:eastAsia="새굴림" w:hAnsi="새굴림" w:cs="굴림" w:hint="eastAsia"/>
+                <w:color w:val="000000"/>
+                <w:kern w:val="0"/>
+                <w:szCs w:val="20"/>
+              </w:rPr>
+              <w:t>-</w:t>
+            </w:r>
           </w:p>
         </w:tc>
       </w:tr>
@@ -7537,7 +7558,7 @@
         </w:trPr>
         <w:tc>
           <w:tcPr>
-            <w:tcW w:w="1976" w:type="dxa"/>
+            <w:tcW w:w="1952" w:type="dxa"/>
             <w:tcBorders>
               <w:top w:val="single" w:sz="2" w:space="0" w:color="000000"/>
               <w:left w:val="single" w:sz="2" w:space="0" w:color="000000"/>
@@ -7577,7 +7598,7 @@
         </w:tc>
         <w:tc>
           <w:tcPr>
-            <w:tcW w:w="8679" w:type="dxa"/>
+            <w:tcW w:w="8508" w:type="dxa"/>
             <w:gridSpan w:val="2"/>
             <w:tcBorders>
               <w:top w:val="single" w:sz="2" w:space="0" w:color="000000"/>
@@ -7605,6 +7626,33 @@
                 <w:szCs w:val="20"/>
               </w:rPr>
             </w:pPr>
+            <w:r>
+              <w:rPr>
+                <w:rFonts w:ascii="새굴림" w:eastAsia="새굴림" w:hAnsi="새굴림" w:cs="굴림" w:hint="eastAsia"/>
+                <w:color w:val="000000"/>
+                <w:kern w:val="0"/>
+                <w:szCs w:val="20"/>
+              </w:rPr>
+              <w:t>(1)</w:t>
+            </w:r>
+            <w:r>
+              <w:rPr>
+                <w:rFonts w:ascii="새굴림" w:eastAsia="새굴림" w:hAnsi="새굴림" w:cs="굴림"/>
+                <w:color w:val="000000"/>
+                <w:kern w:val="0"/>
+                <w:szCs w:val="20"/>
+              </w:rPr>
+              <w:t xml:space="preserve"> </w:t>
+            </w:r>
+            <w:r>
+              <w:rPr>
+                <w:rFonts w:ascii="새굴림" w:eastAsia="새굴림" w:hAnsi="새굴림" w:cs="굴림" w:hint="eastAsia"/>
+                <w:color w:val="000000"/>
+                <w:kern w:val="0"/>
+                <w:szCs w:val="20"/>
+              </w:rPr>
+              <w:t>메인 화면이 떠있는 상태</w:t>
+            </w:r>
           </w:p>
         </w:tc>
       </w:tr>
@@ -7614,7 +7662,7 @@
         </w:trPr>
         <w:tc>
           <w:tcPr>
-            <w:tcW w:w="1976" w:type="dxa"/>
+            <w:tcW w:w="1952" w:type="dxa"/>
             <w:tcBorders>
               <w:top w:val="single" w:sz="2" w:space="0" w:color="000000"/>
               <w:left w:val="single" w:sz="2" w:space="0" w:color="000000"/>
@@ -7654,7 +7702,7 @@
         </w:tc>
         <w:tc>
           <w:tcPr>
-            <w:tcW w:w="8679" w:type="dxa"/>
+            <w:tcW w:w="8508" w:type="dxa"/>
             <w:gridSpan w:val="2"/>
             <w:tcBorders>
               <w:top w:val="single" w:sz="2" w:space="0" w:color="000000"/>
@@ -7673,15 +7721,26 @@
           </w:tcPr>
           <w:p>
             <w:pPr>
-              <w:spacing w:after="0" w:line="384" w:lineRule="auto"/>
-              <w:textAlignment w:val="baseline"/>
-              <w:rPr>
-                <w:rFonts w:ascii="새굴림" w:eastAsia="새굴림" w:hAnsi="새굴림" w:cs="굴림"/>
-                <w:color w:val="000000"/>
-                <w:kern w:val="0"/>
-                <w:szCs w:val="20"/>
-              </w:rPr>
-            </w:pPr>
+              <w:pStyle w:val="a6"/>
+              <w:spacing w:after="0" w:line="384" w:lineRule="auto"/>
+              <w:ind w:left="0"/>
+              <w:textAlignment w:val="baseline"/>
+              <w:rPr>
+                <w:rFonts w:ascii="새굴림" w:eastAsia="새굴림" w:hAnsi="새굴림" w:cs="굴림"/>
+                <w:color w:val="000000"/>
+                <w:kern w:val="0"/>
+                <w:szCs w:val="20"/>
+              </w:rPr>
+            </w:pPr>
+            <w:r>
+              <w:rPr>
+                <w:rFonts w:ascii="새굴림" w:eastAsia="새굴림" w:hAnsi="새굴림" w:cs="굴림" w:hint="eastAsia"/>
+                <w:color w:val="000000"/>
+                <w:kern w:val="0"/>
+                <w:szCs w:val="20"/>
+              </w:rPr>
+              <w:t>(3) 추천 영화 목록이 떠있는 상태</w:t>
+            </w:r>
           </w:p>
         </w:tc>
       </w:tr>
@@ -7691,7 +7750,7 @@
         </w:trPr>
         <w:tc>
           <w:tcPr>
-            <w:tcW w:w="1976" w:type="dxa"/>
+            <w:tcW w:w="1952" w:type="dxa"/>
             <w:vMerge w:val="restart"/>
             <w:tcBorders>
               <w:top w:val="single" w:sz="2" w:space="0" w:color="000000"/>
@@ -7732,7 +7791,7 @@
         </w:tc>
         <w:tc>
           <w:tcPr>
-            <w:tcW w:w="4339" w:type="dxa"/>
+            <w:tcW w:w="4250" w:type="dxa"/>
             <w:tcBorders>
               <w:top w:val="single" w:sz="2" w:space="0" w:color="000000"/>
               <w:left w:val="single" w:sz="2" w:space="0" w:color="000000"/>
@@ -7783,7 +7842,7 @@
         </w:tc>
         <w:tc>
           <w:tcPr>
-            <w:tcW w:w="4339" w:type="dxa"/>
+            <w:tcW w:w="4258" w:type="dxa"/>
             <w:tcBorders>
               <w:top w:val="single" w:sz="2" w:space="0" w:color="000000"/>
               <w:left w:val="single" w:sz="2" w:space="0" w:color="000000"/>
@@ -7835,7 +7894,7 @@
       </w:tr>
       <w:tr>
         <w:trPr>
-          <w:trHeight w:val="256"/>
+          <w:trHeight w:val="158"/>
         </w:trPr>
         <w:tc>
           <w:tcPr>
@@ -7869,38 +7928,47 @@
         </w:tc>
         <w:tc>
           <w:tcPr>
-            <w:tcW w:w="4339" w:type="dxa"/>
-            <w:tcBorders>
-              <w:top w:val="single" w:sz="2" w:space="0" w:color="000000"/>
-              <w:left w:val="single" w:sz="2" w:space="0" w:color="000000"/>
-              <w:bottom w:val="single" w:sz="2" w:space="0" w:color="000000"/>
-              <w:right w:val="single" w:sz="2" w:space="0" w:color="000000"/>
-            </w:tcBorders>
-            <w:tcMar>
-              <w:top w:w="28" w:type="dxa"/>
-              <w:left w:w="102" w:type="dxa"/>
-              <w:bottom w:w="28" w:type="dxa"/>
-              <w:right w:w="102" w:type="dxa"/>
-            </w:tcMar>
-            <w:vAlign w:val="center"/>
-            <w:hideMark/>
-          </w:tcPr>
-          <w:p>
-            <w:pPr>
-              <w:spacing w:after="0" w:line="384" w:lineRule="auto"/>
-              <w:textAlignment w:val="baseline"/>
-              <w:rPr>
-                <w:rFonts w:ascii="새굴림" w:eastAsia="새굴림" w:hAnsi="새굴림" w:cs="굴림"/>
-                <w:color w:val="000000"/>
-                <w:kern w:val="0"/>
-                <w:szCs w:val="20"/>
-              </w:rPr>
-            </w:pPr>
-          </w:p>
-        </w:tc>
-        <w:tc>
-          <w:tcPr>
-            <w:tcW w:w="4339" w:type="dxa"/>
+            <w:tcW w:w="4250" w:type="dxa"/>
+            <w:tcBorders>
+              <w:top w:val="single" w:sz="2" w:space="0" w:color="000000"/>
+              <w:left w:val="single" w:sz="2" w:space="0" w:color="000000"/>
+              <w:bottom w:val="single" w:sz="2" w:space="0" w:color="000000"/>
+              <w:right w:val="single" w:sz="2" w:space="0" w:color="000000"/>
+            </w:tcBorders>
+            <w:tcMar>
+              <w:top w:w="28" w:type="dxa"/>
+              <w:left w:w="102" w:type="dxa"/>
+              <w:bottom w:w="28" w:type="dxa"/>
+              <w:right w:w="102" w:type="dxa"/>
+            </w:tcMar>
+            <w:vAlign w:val="center"/>
+            <w:hideMark/>
+          </w:tcPr>
+          <w:p>
+            <w:pPr>
+              <w:spacing w:after="0" w:line="384" w:lineRule="auto"/>
+              <w:textAlignment w:val="baseline"/>
+              <w:rPr>
+                <w:rFonts w:ascii="새굴림" w:eastAsia="새굴림" w:hAnsi="새굴림" w:cs="굴림"/>
+                <w:color w:val="000000"/>
+                <w:kern w:val="0"/>
+                <w:szCs w:val="20"/>
+              </w:rPr>
+            </w:pPr>
+            <w:r>
+              <w:rPr>
+                <w:rFonts w:ascii="새굴림" w:eastAsia="새굴림" w:hAnsi="새굴림" w:cs="굴림" w:hint="eastAsia"/>
+                <w:color w:val="000000"/>
+                <w:kern w:val="0"/>
+                <w:szCs w:val="20"/>
+              </w:rPr>
+              <w:t>(1) 메인 화면에서 추천 영화 버튼을 누른다.</w:t>
+            </w:r>
+          </w:p>
+        </w:tc>
+        <w:tc>
+          <w:tcPr>
+            <w:tcW w:w="4258" w:type="dxa"/>
             <w:tcBorders>
               <w:top w:val="single" w:sz="2" w:space="0" w:color="000000"/>
               <w:left w:val="single" w:sz="2" w:space="0" w:color="000000"/>
@@ -7966,70 +8034,97 @@
         </w:tc>
         <w:tc>
           <w:tcPr>
-            <w:tcW w:w="4339" w:type="dxa"/>
-            <w:tcBorders>
-              <w:top w:val="single" w:sz="2" w:space="0" w:color="000000"/>
-              <w:left w:val="single" w:sz="2" w:space="0" w:color="000000"/>
-              <w:bottom w:val="single" w:sz="2" w:space="0" w:color="000000"/>
-              <w:right w:val="single" w:sz="2" w:space="0" w:color="000000"/>
-            </w:tcBorders>
-            <w:tcMar>
-              <w:top w:w="28" w:type="dxa"/>
-              <w:left w:w="102" w:type="dxa"/>
-              <w:bottom w:w="28" w:type="dxa"/>
-              <w:right w:w="102" w:type="dxa"/>
-            </w:tcMar>
-            <w:vAlign w:val="center"/>
-            <w:hideMark/>
-          </w:tcPr>
-          <w:p>
-            <w:pPr>
-              <w:spacing w:after="0" w:line="384" w:lineRule="auto"/>
-              <w:textAlignment w:val="baseline"/>
-              <w:rPr>
-                <w:rFonts w:ascii="새굴림" w:eastAsia="새굴림" w:hAnsi="새굴림" w:cs="굴림"/>
-                <w:color w:val="000000"/>
-                <w:kern w:val="0"/>
-                <w:szCs w:val="20"/>
-              </w:rPr>
-            </w:pPr>
-          </w:p>
-        </w:tc>
-        <w:tc>
-          <w:tcPr>
-            <w:tcW w:w="4339" w:type="dxa"/>
-            <w:tcBorders>
-              <w:top w:val="single" w:sz="2" w:space="0" w:color="000000"/>
-              <w:left w:val="single" w:sz="2" w:space="0" w:color="000000"/>
-              <w:bottom w:val="single" w:sz="2" w:space="0" w:color="000000"/>
-              <w:right w:val="single" w:sz="2" w:space="0" w:color="000000"/>
-            </w:tcBorders>
-            <w:tcMar>
-              <w:top w:w="28" w:type="dxa"/>
-              <w:left w:w="102" w:type="dxa"/>
-              <w:bottom w:w="28" w:type="dxa"/>
-              <w:right w:w="102" w:type="dxa"/>
-            </w:tcMar>
-            <w:vAlign w:val="center"/>
-            <w:hideMark/>
-          </w:tcPr>
-          <w:p>
-            <w:pPr>
-              <w:spacing w:after="0" w:line="384" w:lineRule="auto"/>
-              <w:textAlignment w:val="baseline"/>
-              <w:rPr>
-                <w:rFonts w:ascii="새굴림" w:eastAsia="새굴림" w:hAnsi="새굴림" w:cs="굴림"/>
-                <w:color w:val="000000"/>
-                <w:kern w:val="0"/>
-                <w:szCs w:val="20"/>
-              </w:rPr>
-            </w:pPr>
+            <w:tcW w:w="4250" w:type="dxa"/>
+            <w:tcBorders>
+              <w:top w:val="single" w:sz="2" w:space="0" w:color="000000"/>
+              <w:left w:val="single" w:sz="2" w:space="0" w:color="000000"/>
+              <w:bottom w:val="single" w:sz="2" w:space="0" w:color="000000"/>
+              <w:right w:val="single" w:sz="2" w:space="0" w:color="000000"/>
+            </w:tcBorders>
+            <w:tcMar>
+              <w:top w:w="28" w:type="dxa"/>
+              <w:left w:w="102" w:type="dxa"/>
+              <w:bottom w:w="28" w:type="dxa"/>
+              <w:right w:w="102" w:type="dxa"/>
+            </w:tcMar>
+            <w:vAlign w:val="center"/>
+            <w:hideMark/>
+          </w:tcPr>
+          <w:p>
+            <w:pPr>
+              <w:spacing w:after="0" w:line="384" w:lineRule="auto"/>
+              <w:textAlignment w:val="baseline"/>
+              <w:rPr>
+                <w:rFonts w:ascii="새굴림" w:eastAsia="새굴림" w:hAnsi="새굴림" w:cs="굴림"/>
+                <w:color w:val="000000"/>
+                <w:kern w:val="0"/>
+                <w:szCs w:val="20"/>
+              </w:rPr>
+            </w:pPr>
+          </w:p>
+        </w:tc>
+        <w:tc>
+          <w:tcPr>
+            <w:tcW w:w="4258" w:type="dxa"/>
+            <w:tcBorders>
+              <w:top w:val="single" w:sz="2" w:space="0" w:color="000000"/>
+              <w:left w:val="single" w:sz="2" w:space="0" w:color="000000"/>
+              <w:bottom w:val="single" w:sz="2" w:space="0" w:color="000000"/>
+              <w:right w:val="single" w:sz="2" w:space="0" w:color="000000"/>
+            </w:tcBorders>
+            <w:tcMar>
+              <w:top w:w="28" w:type="dxa"/>
+              <w:left w:w="102" w:type="dxa"/>
+              <w:bottom w:w="28" w:type="dxa"/>
+              <w:right w:w="102" w:type="dxa"/>
+            </w:tcMar>
+            <w:vAlign w:val="center"/>
+            <w:hideMark/>
+          </w:tcPr>
+          <w:p>
+            <w:pPr>
+              <w:spacing w:after="0" w:line="384" w:lineRule="auto"/>
+              <w:textAlignment w:val="baseline"/>
+              <w:rPr>
+                <w:rFonts w:ascii="새굴림" w:eastAsia="새굴림" w:hAnsi="새굴림" w:cs="굴림"/>
+                <w:color w:val="000000"/>
+                <w:kern w:val="0"/>
+                <w:szCs w:val="20"/>
+              </w:rPr>
+            </w:pPr>
+            <w:r>
+              <w:rPr>
+                <w:rFonts w:ascii="새굴림" w:eastAsia="새굴림" w:hAnsi="새굴림" w:cs="굴림" w:hint="eastAsia"/>
+                <w:color w:val="000000"/>
+                <w:kern w:val="0"/>
+                <w:szCs w:val="20"/>
+              </w:rPr>
+              <w:t xml:space="preserve">(2) 추천 영화 </w:t>
+            </w:r>
+            <w:r>
+              <w:rPr>
+                <w:rFonts w:ascii="새굴림" w:eastAsia="새굴림" w:hAnsi="새굴림" w:cs="굴림" w:hint="eastAsia"/>
+                <w:color w:val="000000"/>
+                <w:kern w:val="0"/>
+                <w:szCs w:val="20"/>
+              </w:rPr>
+              <w:t>목록</w:t>
+            </w:r>
+            <w:r>
+              <w:rPr>
+                <w:rFonts w:ascii="새굴림" w:eastAsia="새굴림" w:hAnsi="새굴림" w:cs="굴림" w:hint="eastAsia"/>
+                <w:color w:val="000000"/>
+                <w:kern w:val="0"/>
+                <w:szCs w:val="20"/>
+              </w:rPr>
+              <w:t>을 띄운다.</w:t>
+            </w:r>
           </w:p>
         </w:tc>
       </w:tr>
       <w:tr>
         <w:trPr>
-          <w:trHeight w:val="613"/>
+          <w:trHeight w:val="47"/>
         </w:trPr>
         <w:tc>
           <w:tcPr>
@@ -8063,135 +8158,74 @@
         </w:tc>
         <w:tc>
           <w:tcPr>
-            <w:tcW w:w="4339" w:type="dxa"/>
-            <w:tcBorders>
-              <w:top w:val="single" w:sz="2" w:space="0" w:color="000000"/>
-              <w:left w:val="single" w:sz="2" w:space="0" w:color="000000"/>
-              <w:bottom w:val="single" w:sz="2" w:space="0" w:color="000000"/>
-              <w:right w:val="single" w:sz="2" w:space="0" w:color="000000"/>
-            </w:tcBorders>
-            <w:tcMar>
-              <w:top w:w="28" w:type="dxa"/>
-              <w:left w:w="102" w:type="dxa"/>
-              <w:bottom w:w="28" w:type="dxa"/>
-              <w:right w:w="102" w:type="dxa"/>
-            </w:tcMar>
-            <w:vAlign w:val="center"/>
-            <w:hideMark/>
-          </w:tcPr>
-          <w:p>
-            <w:pPr>
-              <w:spacing w:after="0" w:line="384" w:lineRule="auto"/>
-              <w:textAlignment w:val="baseline"/>
-              <w:rPr>
-                <w:rFonts w:ascii="새굴림" w:eastAsia="새굴림" w:hAnsi="새굴림" w:cs="굴림"/>
-                <w:color w:val="000000"/>
-                <w:kern w:val="0"/>
-                <w:szCs w:val="20"/>
-              </w:rPr>
-            </w:pPr>
-          </w:p>
-        </w:tc>
-        <w:tc>
-          <w:tcPr>
-            <w:tcW w:w="4339" w:type="dxa"/>
-            <w:tcBorders>
-              <w:top w:val="single" w:sz="2" w:space="0" w:color="000000"/>
-              <w:left w:val="single" w:sz="2" w:space="0" w:color="000000"/>
-              <w:bottom w:val="single" w:sz="2" w:space="0" w:color="000000"/>
-              <w:right w:val="single" w:sz="2" w:space="0" w:color="000000"/>
-            </w:tcBorders>
-            <w:tcMar>
-              <w:top w:w="28" w:type="dxa"/>
-              <w:left w:w="102" w:type="dxa"/>
-              <w:bottom w:w="28" w:type="dxa"/>
-              <w:right w:w="102" w:type="dxa"/>
-            </w:tcMar>
-            <w:vAlign w:val="center"/>
-            <w:hideMark/>
-          </w:tcPr>
-          <w:p>
-            <w:pPr>
-              <w:spacing w:after="0" w:line="384" w:lineRule="auto"/>
-              <w:textAlignment w:val="baseline"/>
-              <w:rPr>
-                <w:rFonts w:ascii="새굴림" w:eastAsia="새굴림" w:hAnsi="새굴림" w:cs="굴림"/>
-                <w:color w:val="000000"/>
-                <w:kern w:val="0"/>
-                <w:szCs w:val="20"/>
-              </w:rPr>
-            </w:pPr>
-          </w:p>
-        </w:tc>
-      </w:tr>
-      <w:tr>
-        <w:trPr>
-          <w:trHeight w:val="914"/>
-        </w:trPr>
-        <w:tc>
-          <w:tcPr>
-            <w:tcW w:w="0" w:type="auto"/>
-            <w:vMerge/>
-            <w:tcBorders>
-              <w:top w:val="single" w:sz="2" w:space="0" w:color="000000"/>
-              <w:left w:val="single" w:sz="2" w:space="0" w:color="000000"/>
-              <w:bottom w:val="single" w:sz="2" w:space="0" w:color="000000"/>
-              <w:right w:val="single" w:sz="2" w:space="0" w:color="000000"/>
-            </w:tcBorders>
-            <w:vAlign w:val="center"/>
-            <w:hideMark/>
-          </w:tcPr>
-          <w:p>
-            <w:pPr>
-              <w:widowControl/>
-              <w:wordWrap/>
-              <w:autoSpaceDE/>
-              <w:autoSpaceDN/>
-              <w:spacing w:after="0" w:line="240" w:lineRule="auto"/>
-              <w:jc w:val="left"/>
-              <w:rPr>
-                <w:rFonts w:ascii="새굴림" w:eastAsia="새굴림" w:hAnsi="새굴림" w:cs="굴림"/>
-                <w:color w:val="000000"/>
-                <w:kern w:val="0"/>
-                <w:szCs w:val="20"/>
-              </w:rPr>
-            </w:pPr>
-          </w:p>
-        </w:tc>
-        <w:tc>
-          <w:tcPr>
-            <w:tcW w:w="4339" w:type="dxa"/>
-            <w:tcBorders>
-              <w:top w:val="single" w:sz="2" w:space="0" w:color="000000"/>
-              <w:left w:val="single" w:sz="2" w:space="0" w:color="000000"/>
-              <w:bottom w:val="single" w:sz="2" w:space="0" w:color="000000"/>
-              <w:right w:val="single" w:sz="2" w:space="0" w:color="000000"/>
-            </w:tcBorders>
-            <w:tcMar>
-              <w:top w:w="28" w:type="dxa"/>
-              <w:left w:w="102" w:type="dxa"/>
-              <w:bottom w:w="28" w:type="dxa"/>
-              <w:right w:w="102" w:type="dxa"/>
-            </w:tcMar>
-            <w:vAlign w:val="center"/>
-            <w:hideMark/>
-          </w:tcPr>
-          <w:p>
-            <w:pPr>
-              <w:spacing w:after="0" w:line="384" w:lineRule="auto"/>
-              <w:textAlignment w:val="baseline"/>
-              <w:rPr>
-                <w:rFonts w:ascii="새굴림" w:eastAsia="새굴림" w:hAnsi="새굴림" w:cs="굴림"/>
-                <w:color w:val="000000"/>
-                <w:kern w:val="0"/>
-                <w:szCs w:val="20"/>
-              </w:rPr>
-            </w:pPr>
-          </w:p>
-        </w:tc>
-        <w:tc>
-          <w:tcPr>
-            <w:tcW w:w="4339" w:type="dxa"/>
+            <w:tcW w:w="4250" w:type="dxa"/>
+            <w:tcBorders>
+              <w:top w:val="single" w:sz="2" w:space="0" w:color="000000"/>
+              <w:left w:val="single" w:sz="2" w:space="0" w:color="000000"/>
+              <w:bottom w:val="single" w:sz="2" w:space="0" w:color="000000"/>
+              <w:right w:val="single" w:sz="2" w:space="0" w:color="000000"/>
+            </w:tcBorders>
+            <w:tcMar>
+              <w:top w:w="28" w:type="dxa"/>
+              <w:left w:w="102" w:type="dxa"/>
+              <w:bottom w:w="28" w:type="dxa"/>
+              <w:right w:w="102" w:type="dxa"/>
+            </w:tcMar>
+            <w:vAlign w:val="center"/>
+            <w:hideMark/>
+          </w:tcPr>
+          <w:p>
+            <w:pPr>
+              <w:spacing w:after="0" w:line="384" w:lineRule="auto"/>
+              <w:textAlignment w:val="baseline"/>
+              <w:rPr>
+                <w:rFonts w:ascii="새굴림" w:eastAsia="새굴림" w:hAnsi="새굴림" w:cs="굴림"/>
+                <w:color w:val="000000"/>
+                <w:kern w:val="0"/>
+                <w:szCs w:val="20"/>
+              </w:rPr>
+            </w:pPr>
+            <w:r>
+              <w:rPr>
+                <w:rFonts w:ascii="새굴림" w:eastAsia="새굴림" w:hAnsi="새굴림" w:cs="굴림" w:hint="eastAsia"/>
+                <w:color w:val="000000"/>
+                <w:kern w:val="0"/>
+                <w:szCs w:val="20"/>
+              </w:rPr>
+              <w:t xml:space="preserve">(3) </w:t>
+            </w:r>
+            <w:r>
+              <w:rPr>
+                <w:rFonts w:ascii="새굴림" w:eastAsia="새굴림" w:hAnsi="새굴림" w:cs="굴림" w:hint="eastAsia"/>
+                <w:color w:val="000000"/>
+                <w:kern w:val="0"/>
+                <w:szCs w:val="20"/>
+              </w:rPr>
+              <w:t xml:space="preserve">추천 영화 </w:t>
+            </w:r>
+            <w:r>
+              <w:rPr>
+                <w:rFonts w:ascii="새굴림" w:eastAsia="새굴림" w:hAnsi="새굴림" w:cs="굴림" w:hint="eastAsia"/>
+                <w:color w:val="000000"/>
+                <w:kern w:val="0"/>
+                <w:szCs w:val="20"/>
+              </w:rPr>
+              <w:t>목록</w:t>
+            </w:r>
+            <w:r>
+              <w:rPr>
+                <w:rFonts w:ascii="새굴림" w:eastAsia="새굴림" w:hAnsi="새굴림" w:cs="굴림" w:hint="eastAsia"/>
+                <w:color w:val="000000"/>
+                <w:kern w:val="0"/>
+                <w:szCs w:val="20"/>
+              </w:rPr>
+              <w:t>에서 영화를 확인한다.</w:t>
+            </w:r>
+          </w:p>
+        </w:tc>
+        <w:tc>
+          <w:tcPr>
+            <w:tcW w:w="4258" w:type="dxa"/>
             <w:tcBorders>
               <w:top w:val="single" w:sz="2" w:space="0" w:color="000000"/>
               <w:left w:val="single" w:sz="2" w:space="0" w:color="000000"/>
@@ -8227,7 +8261,7 @@
         </w:trPr>
         <w:tc>
           <w:tcPr>
-            <w:tcW w:w="1976" w:type="dxa"/>
+            <w:tcW w:w="1952" w:type="dxa"/>
             <w:tcBorders>
               <w:top w:val="single" w:sz="2" w:space="0" w:color="000000"/>
               <w:left w:val="single" w:sz="2" w:space="0" w:color="000000"/>
@@ -8267,7 +8301,7 @@
         </w:tc>
         <w:tc>
           <w:tcPr>
-            <w:tcW w:w="8679" w:type="dxa"/>
+            <w:tcW w:w="8508" w:type="dxa"/>
             <w:gridSpan w:val="2"/>
             <w:tcBorders>
               <w:top w:val="single" w:sz="2" w:space="0" w:color="000000"/>
@@ -8439,7 +8473,16 @@
                 <w:kern w:val="0"/>
                 <w:szCs w:val="20"/>
               </w:rPr>
-              <w:t>View other User Profiles</w:t>
+              <w:t>View</w:t>
+            </w:r>
+            <w:r>
+              <w:rPr>
+                <w:rFonts w:ascii="새굴림" w:eastAsia="새굴림" w:hAnsi="새굴림" w:cs="굴림"/>
+                <w:color w:val="000000"/>
+                <w:kern w:val="0"/>
+                <w:szCs w:val="20"/>
+              </w:rPr>
+              <w:t xml:space="preserve"> User Profiles</w:t>
             </w:r>
           </w:p>
         </w:tc>
@@ -8649,6 +8692,24 @@
                 <w:szCs w:val="20"/>
               </w:rPr>
             </w:pPr>
+            <w:r>
+              <w:rPr>
+                <w:rFonts w:ascii="새굴림" w:eastAsia="새굴림" w:hAnsi="새굴림" w:cs="굴림" w:hint="eastAsia"/>
+                <w:color w:val="000000"/>
+                <w:kern w:val="0"/>
+                <w:szCs w:val="20"/>
+              </w:rPr>
+              <w:t xml:space="preserve">사용자의 프로필을 열람하는 </w:t>
+            </w:r>
+            <w:r>
+              <w:rPr>
+                <w:rFonts w:ascii="새굴림" w:eastAsia="새굴림" w:hAnsi="새굴림" w:cs="굴림"/>
+                <w:color w:val="000000"/>
+                <w:kern w:val="0"/>
+                <w:szCs w:val="20"/>
+              </w:rPr>
+              <w:t>Use Case</w:t>
+            </w:r>
           </w:p>
         </w:tc>
       </w:tr>
@@ -8726,6 +8787,15 @@
                 <w:szCs w:val="20"/>
               </w:rPr>
             </w:pPr>
+            <w:r>
+              <w:rPr>
+                <w:rFonts w:ascii="새굴림" w:eastAsia="새굴림" w:hAnsi="새굴림" w:cs="굴림" w:hint="eastAsia"/>
+                <w:color w:val="000000"/>
+                <w:kern w:val="0"/>
+                <w:szCs w:val="20"/>
+              </w:rPr>
+              <w:t>View Reviews</w:t>
+            </w:r>
           </w:p>
         </w:tc>
       </w:tr>
@@ -8803,6 +8873,17 @@
                 <w:szCs w:val="20"/>
               </w:rPr>
             </w:pPr>
+            <w:r>
+              <w:rPr>
+                <w:rFonts w:ascii="새굴림" w:eastAsia="새굴림" w:hAnsi="새굴림" w:cs="굴림" w:hint="eastAsia"/>
+                <w:color w:val="000000"/>
+                <w:kern w:val="0"/>
+                <w:szCs w:val="20"/>
+              </w:rPr>
+              <w:t xml:space="preserve">(1) 리뷰를 통해 </w:t>
+            </w:r>
+            <w:bookmarkStart w:id="0" w:name="_GoBack"/>
+            <w:bookmarkEnd w:id="0"/>
           </w:p>
         </w:tc>
       </w:tr>
@@ -10693,6 +10774,7 @@
                 <w:kern w:val="0"/>
                 <w:szCs w:val="20"/>
               </w:rPr>
+              <w:lastRenderedPageBreak/>
               <w:t>Alternative Flows</w:t>
             </w:r>
           </w:p>
@@ -10736,7 +10818,7 @@
         <w:spacing w:after="0" w:line="384" w:lineRule="auto"/>
         <w:textAlignment w:val="baseline"/>
         <w:rPr>
-          <w:rFonts w:ascii="새굴림" w:eastAsia="새굴림" w:hAnsi="새굴림" w:cs="굴림" w:hint="eastAsia"/>
+          <w:rFonts w:ascii="새굴림" w:eastAsia="새굴림" w:hAnsi="새굴림" w:cs="굴림"/>
           <w:color w:val="000000"/>
           <w:kern w:val="0"/>
           <w:szCs w:val="20"/>
@@ -13098,6 +13180,7 @@
                 <w:kern w:val="0"/>
                 <w:szCs w:val="20"/>
               </w:rPr>
+              <w:lastRenderedPageBreak/>
               <w:t>Alternative Flows</w:t>
             </w:r>
           </w:p>
@@ -13330,7 +13413,6 @@
                 <w:kern w:val="0"/>
                 <w:szCs w:val="20"/>
               </w:rPr>
-              <w:lastRenderedPageBreak/>
               <w:t>Actors</w:t>
             </w:r>
           </w:p>
@@ -14331,7 +14413,7 @@
         <w:spacing w:after="0" w:line="384" w:lineRule="auto"/>
         <w:textAlignment w:val="baseline"/>
         <w:rPr>
-          <w:rFonts w:ascii="새굴림" w:eastAsia="새굴림" w:hAnsi="새굴림" w:cs="굴림" w:hint="eastAsia"/>
+          <w:rFonts w:ascii="새굴림" w:eastAsia="새굴림" w:hAnsi="새굴림" w:cs="굴림"/>
           <w:color w:val="000000"/>
           <w:kern w:val="0"/>
           <w:szCs w:val="20"/>
@@ -15477,6 +15559,7 @@
                 <w:kern w:val="0"/>
                 <w:szCs w:val="20"/>
               </w:rPr>
+              <w:lastRenderedPageBreak/>
               <w:t>Alternative Flows</w:t>
             </w:r>
           </w:p>
@@ -15518,7 +15601,7 @@
     <w:p>
       <w:pPr>
         <w:rPr>
-          <w:rFonts w:ascii="새굴림" w:eastAsia="새굴림" w:hAnsi="새굴림" w:hint="eastAsia"/>
+          <w:rFonts w:ascii="새굴림" w:eastAsia="새굴림" w:hAnsi="새굴림"/>
         </w:rPr>
       </w:pPr>
     </w:p>
@@ -15533,7 +15616,7 @@
 </file>
 
 <file path=word/numbering.xml><?xml version="1.0" encoding="utf-8"?>
-<w:numbering xmlns:wpc="http://schemas.microsoft.com/office/word/2010/wordprocessingCanvas" xmlns:cx="http://schemas.microsoft.com/office/drawing/2014/chartex" xmlns:cx1="http://schemas.microsoft.com/office/drawing/2015/9/8/chartex" xmlns:cx2="http://schemas.microsoft.com/office/drawing/2015/10/21/chartex" xmlns:cx3="http://schemas.microsoft.com/office/drawing/2016/5/9/chartex" xmlns:cx4="http://schemas.microsoft.com/office/drawing/2016/5/10/chartex" xmlns:cx5="http://schemas.microsoft.com/office/drawing/2016/5/11/chartex" xmlns:cx6="http://schemas.microsoft.com/office/drawing/2016/5/12/chartex" xmlns:cx7="http://schemas.microsoft.com/office/drawing/2016/5/13/chartex" xmlns:cx8="http://schemas.microsoft.com/office/drawing/2016/5/14/chartex" xmlns:mc="http://schemas.openxmlformats.org/markup-compatibility/2006" xmlns:aink="http://schemas.microsoft.com/office/drawing/2016/ink" xmlns:am3d="http://schemas.microsoft.com/office/drawing/2017/model3d" xmlns:o="urn:schemas-microsoft-com:office:office" xmlns:oel="http://schemas.microsoft.com/office/2019/extlst" xmlns:r="http://schemas.openxmlformats.org/officeDocument/2006/relationships" xmlns:m="http://schemas.openxmlformats.org/officeDocument/2006/math" xmlns:v="urn:schemas-microsoft-com:vml" xmlns:wp14="http://schemas.microsoft.com/office/word/2010/wordprocessingDrawing" xmlns:wp="http://schemas.openxmlformats.org/drawingml/2006/wordprocessingDrawing" xmlns:w10="urn:schemas-microsoft-com:office:word" xmlns:w="http://schemas.openxmlformats.org/wordprocessingml/2006/main" xmlns:w14="http://schemas.microsoft.com/office/word/2010/wordml" xmlns:w15="http://schemas.microsoft.com/office/word/2012/wordml" xmlns:w16cex="http://schemas.microsoft.com/office/word/2018/wordml/cex" xmlns:w16cid="http://schemas.microsoft.com/office/word/2016/wordml/cid" xmlns:w16="http://schemas.microsoft.com/office/word/2018/wordml" xmlns:w16du="http://schemas.microsoft.com/office/word/2023/wordml/word16du" xmlns:w16sdtdh="http://schemas.microsoft.com/office/word/2020/wordml/sdtdatahash" xmlns:w16se="http://schemas.microsoft.com/office/word/2015/wordml/symex" xmlns:wpg="http://schemas.microsoft.com/office/word/2010/wordprocessingGroup" xmlns:wpi="http://schemas.microsoft.com/office/word/2010/wordprocessingInk" xmlns:wne="http://schemas.microsoft.com/office/word/2006/wordml" xmlns:wps="http://schemas.microsoft.com/office/word/2010/wordprocessingShape" mc:Ignorable="w14 w15 w16se w16cid w16 w16cex w16sdtdh w16du wp14">
+<w:numbering xmlns:wpc="http://schemas.microsoft.com/office/word/2010/wordprocessingCanvas" xmlns:cx="http://schemas.microsoft.com/office/drawing/2014/chartex" xmlns:mc="http://schemas.openxmlformats.org/markup-compatibility/2006" xmlns:o="urn:schemas-microsoft-com:office:office" xmlns:r="http://schemas.openxmlformats.org/officeDocument/2006/relationships" xmlns:m="http://schemas.openxmlformats.org/officeDocument/2006/math" xmlns:v="urn:schemas-microsoft-com:vml" xmlns:wp14="http://schemas.microsoft.com/office/word/2010/wordprocessingDrawing" xmlns:wp="http://schemas.openxmlformats.org/drawingml/2006/wordprocessingDrawing" xmlns:w10="urn:schemas-microsoft-com:office:word" xmlns:w="http://schemas.openxmlformats.org/wordprocessingml/2006/main" xmlns:w14="http://schemas.microsoft.com/office/word/2010/wordml" xmlns:w15="http://schemas.microsoft.com/office/word/2012/wordml" xmlns:w16se="http://schemas.microsoft.com/office/word/2015/wordml/symex" xmlns:wpg="http://schemas.microsoft.com/office/word/2010/wordprocessingGroup" xmlns:wpi="http://schemas.microsoft.com/office/word/2010/wordprocessingInk" xmlns:wne="http://schemas.microsoft.com/office/word/2006/wordml" xmlns:wps="http://schemas.microsoft.com/office/word/2010/wordprocessingShape" mc:Ignorable="w14 w15 w16se wp14">
   <w:abstractNum w:abstractNumId="0" w15:restartNumberingAfterBreak="0">
     <w:nsid w:val="09407E31"/>
     <w:multiLevelType w:val="hybridMultilevel"/>
@@ -16523,7 +16606,7 @@
       </w:pPr>
     </w:lvl>
   </w:abstractNum>
-  <w:num w:numId="1" w16cid:durableId="1875802771">
+  <w:num w:numId="1">
     <w:abstractNumId w:val="3"/>
     <w:lvlOverride w:ilvl="0">
       <w:startOverride w:val="1"/>
@@ -16553,41 +16636,41 @@
       <w:startOverride w:val="1"/>
     </w:lvlOverride>
   </w:num>
-  <w:num w:numId="2" w16cid:durableId="276908292">
+  <w:num w:numId="2">
     <w:abstractNumId w:val="0"/>
   </w:num>
-  <w:num w:numId="3" w16cid:durableId="1329401841">
+  <w:num w:numId="3">
     <w:abstractNumId w:val="4"/>
   </w:num>
-  <w:num w:numId="4" w16cid:durableId="1398742790">
+  <w:num w:numId="4">
     <w:abstractNumId w:val="10"/>
   </w:num>
-  <w:num w:numId="5" w16cid:durableId="991252549">
+  <w:num w:numId="5">
     <w:abstractNumId w:val="5"/>
   </w:num>
-  <w:num w:numId="6" w16cid:durableId="594361632">
+  <w:num w:numId="6">
     <w:abstractNumId w:val="9"/>
   </w:num>
-  <w:num w:numId="7" w16cid:durableId="988703146">
+  <w:num w:numId="7">
     <w:abstractNumId w:val="1"/>
   </w:num>
-  <w:num w:numId="8" w16cid:durableId="122165392">
+  <w:num w:numId="8">
     <w:abstractNumId w:val="7"/>
   </w:num>
-  <w:num w:numId="9" w16cid:durableId="599604114">
+  <w:num w:numId="9">
     <w:abstractNumId w:val="8"/>
   </w:num>
-  <w:num w:numId="10" w16cid:durableId="168639411">
+  <w:num w:numId="10">
     <w:abstractNumId w:val="6"/>
   </w:num>
-  <w:num w:numId="11" w16cid:durableId="1078862089">
+  <w:num w:numId="11">
     <w:abstractNumId w:val="2"/>
   </w:num>
 </w:numbering>
 </file>
 
 <file path=word/styles.xml><?xml version="1.0" encoding="utf-8"?>
-<w:styles xmlns:mc="http://schemas.openxmlformats.org/markup-compatibility/2006" xmlns:r="http://schemas.openxmlformats.org/officeDocument/2006/relationships" xmlns:w="http://schemas.openxmlformats.org/wordprocessingml/2006/main" xmlns:w14="http://schemas.microsoft.com/office/word/2010/wordml" xmlns:w15="http://schemas.microsoft.com/office/word/2012/wordml" xmlns:w16cex="http://schemas.microsoft.com/office/word/2018/wordml/cex" xmlns:w16cid="http://schemas.microsoft.com/office/word/2016/wordml/cid" xmlns:w16="http://schemas.microsoft.com/office/word/2018/wordml" xmlns:w16du="http://schemas.microsoft.com/office/word/2023/wordml/word16du" xmlns:w16sdtdh="http://schemas.microsoft.com/office/word/2020/wordml/sdtdatahash" xmlns:w16se="http://schemas.microsoft.com/office/word/2015/wordml/symex" mc:Ignorable="w14 w15 w16se w16cid w16 w16cex w16sdtdh w16du">
+<w:styles xmlns:mc="http://schemas.openxmlformats.org/markup-compatibility/2006" xmlns:r="http://schemas.openxmlformats.org/officeDocument/2006/relationships" xmlns:w="http://schemas.openxmlformats.org/wordprocessingml/2006/main" xmlns:w14="http://schemas.microsoft.com/office/word/2010/wordml" xmlns:w15="http://schemas.microsoft.com/office/word/2012/wordml" xmlns:w16se="http://schemas.microsoft.com/office/word/2015/wordml/symex" mc:Ignorable="w14 w15 w16se">
   <w:docDefaults>
     <w:rPrDefault>
       <w:rPr>
@@ -16604,7 +16687,7 @@
       </w:pPr>
     </w:pPrDefault>
   </w:docDefaults>
-  <w:latentStyles w:defLockedState="0" w:defUIPriority="99" w:defSemiHidden="0" w:defUnhideWhenUsed="0" w:defQFormat="0" w:count="376">
+  <w:latentStyles w:defLockedState="0" w:defUIPriority="99" w:defSemiHidden="0" w:defUnhideWhenUsed="0" w:defQFormat="0" w:count="371">
     <w:lsdException w:name="Normal" w:uiPriority="0" w:qFormat="1"/>
     <w:lsdException w:name="heading 1" w:uiPriority="9" w:qFormat="1"/>
     <w:lsdException w:name="heading 2" w:semiHidden="1" w:uiPriority="9" w:unhideWhenUsed="1" w:qFormat="1"/>
@@ -16976,11 +17059,6 @@
     <w:lsdException w:name="List Table 5 Dark Accent 6" w:uiPriority="50"/>
     <w:lsdException w:name="List Table 6 Colorful Accent 6" w:uiPriority="51"/>
     <w:lsdException w:name="List Table 7 Colorful Accent 6" w:uiPriority="52"/>
-    <w:lsdException w:name="Mention" w:semiHidden="1" w:unhideWhenUsed="1"/>
-    <w:lsdException w:name="Smart Hyperlink" w:semiHidden="1" w:unhideWhenUsed="1"/>
-    <w:lsdException w:name="Hashtag" w:semiHidden="1" w:unhideWhenUsed="1"/>
-    <w:lsdException w:name="Unresolved Mention" w:semiHidden="1" w:unhideWhenUsed="1"/>
-    <w:lsdException w:name="Smart Link" w:semiHidden="1" w:unhideWhenUsed="1"/>
   </w:latentStyles>
   <w:style w:type="paragraph" w:default="1" w:styleId="a">
     <w:name w:val="Normal"/>

</xml_diff>